<commit_message>
added issues to edit form
</commit_message>
<xml_diff>
--- a/documents/DJANGO COMMANDS.docx
+++ b/documents/DJANGO COMMANDS.docx
@@ -32,8 +32,13 @@
     </w:p>
     <w:p>
       <w:r>
-        <w:t>Create a project</w:t>
-      </w:r>
+        <w:t xml:space="preserve">Create a </w:t>
+      </w:r>
+      <w:proofErr w:type="gramStart"/>
+      <w:r>
+        <w:t>project</w:t>
+      </w:r>
+      <w:proofErr w:type="gramEnd"/>
     </w:p>
     <w:p>
       <w:pPr>
@@ -42,18 +47,66 @@
           <w:bCs/>
         </w:rPr>
       </w:pPr>
-      <w:r>
-        <w:rPr>
-          <w:b/>
-          <w:bCs/>
-        </w:rPr>
-        <w:t>$  django-admin startproject project_name</w:t>
-      </w:r>
+      <w:proofErr w:type="gramStart"/>
+      <w:r>
+        <w:rPr>
+          <w:b/>
+          <w:bCs/>
+        </w:rPr>
+        <w:t xml:space="preserve">$  </w:t>
+      </w:r>
+      <w:proofErr w:type="spellStart"/>
+      <w:r>
+        <w:rPr>
+          <w:b/>
+          <w:bCs/>
+        </w:rPr>
+        <w:t>django</w:t>
+      </w:r>
+      <w:proofErr w:type="spellEnd"/>
+      <w:proofErr w:type="gramEnd"/>
+      <w:r>
+        <w:rPr>
+          <w:b/>
+          <w:bCs/>
+        </w:rPr>
+        <w:t xml:space="preserve">-admin </w:t>
+      </w:r>
+      <w:proofErr w:type="spellStart"/>
+      <w:r>
+        <w:rPr>
+          <w:b/>
+          <w:bCs/>
+        </w:rPr>
+        <w:t>startproject</w:t>
+      </w:r>
+      <w:proofErr w:type="spellEnd"/>
+      <w:r>
+        <w:rPr>
+          <w:b/>
+          <w:bCs/>
+        </w:rPr>
+        <w:t xml:space="preserve"> </w:t>
+      </w:r>
+      <w:proofErr w:type="spellStart"/>
+      <w:r>
+        <w:rPr>
+          <w:b/>
+          <w:bCs/>
+        </w:rPr>
+        <w:t>project_name</w:t>
+      </w:r>
+      <w:proofErr w:type="spellEnd"/>
     </w:p>
     <w:p>
       <w:r>
-        <w:t>Create a database</w:t>
-      </w:r>
+        <w:t xml:space="preserve">Create a </w:t>
+      </w:r>
+      <w:proofErr w:type="gramStart"/>
+      <w:r>
+        <w:t>database</w:t>
+      </w:r>
+      <w:proofErr w:type="gramEnd"/>
     </w:p>
     <w:p>
       <w:pPr>
@@ -67,7 +120,23 @@
           <w:b/>
           <w:bCs/>
         </w:rPr>
-        <w:t>$ cd “project dir”</w:t>
+        <w:t xml:space="preserve">$ cd “project </w:t>
+      </w:r>
+      <w:proofErr w:type="spellStart"/>
+      <w:r>
+        <w:rPr>
+          <w:b/>
+          <w:bCs/>
+        </w:rPr>
+        <w:t>dir</w:t>
+      </w:r>
+      <w:proofErr w:type="spellEnd"/>
+      <w:r>
+        <w:rPr>
+          <w:b/>
+          <w:bCs/>
+        </w:rPr>
+        <w:t>”</w:t>
       </w:r>
     </w:p>
     <w:p>
@@ -82,13 +151,27 @@
           <w:b/>
           <w:bCs/>
         </w:rPr>
-        <w:t>$ python manage.py migrate</w:t>
-      </w:r>
+        <w:t xml:space="preserve">$ python manage.py </w:t>
+      </w:r>
+      <w:proofErr w:type="gramStart"/>
+      <w:r>
+        <w:rPr>
+          <w:b/>
+          <w:bCs/>
+        </w:rPr>
+        <w:t>migrate</w:t>
+      </w:r>
+      <w:proofErr w:type="gramEnd"/>
     </w:p>
     <w:p>
       <w:r>
-        <w:t>Create app within project</w:t>
-      </w:r>
+        <w:t xml:space="preserve">Create app within </w:t>
+      </w:r>
+      <w:proofErr w:type="gramStart"/>
+      <w:r>
+        <w:t>project</w:t>
+      </w:r>
+      <w:proofErr w:type="gramEnd"/>
     </w:p>
     <w:p>
       <w:pPr>
@@ -102,7 +185,30 @@
           <w:b/>
           <w:bCs/>
         </w:rPr>
-        <w:t>$ python manage.py startapp “app name”</w:t>
+        <w:t xml:space="preserve">$ python manage.py </w:t>
+      </w:r>
+      <w:proofErr w:type="spellStart"/>
+      <w:r>
+        <w:rPr>
+          <w:b/>
+          <w:bCs/>
+        </w:rPr>
+        <w:t>startapp</w:t>
+      </w:r>
+      <w:proofErr w:type="spellEnd"/>
+      <w:r>
+        <w:rPr>
+          <w:b/>
+          <w:bCs/>
+        </w:rPr>
+        <w:t xml:space="preserve"> “app name”</w:t>
+      </w:r>
+      <w:r>
+        <w:rPr>
+          <w:b/>
+          <w:bCs/>
+        </w:rPr>
+        <w:tab/>
       </w:r>
     </w:p>
     <w:sectPr>

</xml_diff>